<commit_message>
Added YouTube video & GitHub link for project
</commit_message>
<xml_diff>
--- a/DL project summary.docx
+++ b/DL project summary.docx
@@ -117,133 +117,83 @@
         <w:rPr>
           <w:szCs w:val="20"/>
         </w:rPr>
-        <w:t xml:space="preserve">More and more </w:t>
-      </w:r>
+        <w:t xml:space="preserve">More and more cars are being held in their way to work for hours each day, wasting time, </w:t>
+      </w:r>
+      <w:proofErr w:type="gramStart"/>
       <w:r>
         <w:rPr>
           <w:szCs w:val="20"/>
         </w:rPr>
-        <w:t xml:space="preserve">cars are being held in their way to work for hours each day, wasting time, </w:t>
+        <w:t>money</w:t>
+      </w:r>
+      <w:proofErr w:type="gramEnd"/>
+      <w:r>
+        <w:rPr>
+          <w:szCs w:val="20"/>
+        </w:rPr>
+        <w:t xml:space="preserve"> and a lot of mental health by waiting in this non-stopping “circle of life”.</w:t>
+      </w:r>
+      <w:r>
+        <w:rPr>
+          <w:szCs w:val="20"/>
+        </w:rPr>
+        <w:br/>
+        <w:t>My project brings an improvement to this painful topic – I used Reinforcement Learning to study the behavior of each traffic light in intersections, to try and manage the lights to minimize waiting for cars crossing. I solved this problem not only for a single intersection, but for multiple intersections, where cars go from one intersection to another repeatedly.</w:t>
+      </w:r>
+      <w:r>
+        <w:rPr>
+          <w:szCs w:val="20"/>
+        </w:rPr>
+        <w:br/>
+      </w:r>
+    </w:p>
+    <w:p>
+      <w:pPr>
+        <w:pStyle w:val="Textbody"/>
+      </w:pPr>
+      <w:r>
+        <w:t xml:space="preserve">Why do we even need this system? Isn’t the fixed strategy that we used mostly in real world </w:t>
       </w:r>
       <w:proofErr w:type="gramStart"/>
       <w:r>
-        <w:rPr>
-          <w:szCs w:val="20"/>
-        </w:rPr>
-        <w:t>money</w:t>
+        <w:t>sufficient enough</w:t>
       </w:r>
       <w:proofErr w:type="gramEnd"/>
       <w:r>
-        <w:rPr>
-          <w:szCs w:val="20"/>
-        </w:rPr>
-        <w:t xml:space="preserve"> and a lot of mental health by waiting in this non-stopping “circle of life”.</w:t>
-      </w:r>
-      <w:r>
-        <w:rPr>
-          <w:szCs w:val="20"/>
-        </w:rPr>
+        <w:t xml:space="preserve"> to control the traffic all across the world? The answer to this question is NO. </w:t>
+      </w:r>
+      <w:r>
         <w:br/>
-      </w:r>
-      <w:r>
-        <w:rPr>
-          <w:szCs w:val="20"/>
-        </w:rPr>
-        <w:t>My project brings an improvement to this painful topic – I used Reinforcement Learning to study th</w:t>
-      </w:r>
-      <w:r>
-        <w:rPr>
-          <w:szCs w:val="20"/>
-        </w:rPr>
-        <w:t xml:space="preserve">e behavior of each traffic light in intersections, to try and manage the lights to minimize waiting for cars crossing. I solved this problem not only for a single intersection, but for multiple intersections, where cars go from one intersection to another </w:t>
-      </w:r>
-      <w:r>
-        <w:rPr>
-          <w:szCs w:val="20"/>
-        </w:rPr>
-        <w:t>repeatedly.</w:t>
-      </w:r>
-      <w:r>
-        <w:rPr>
-          <w:szCs w:val="20"/>
-        </w:rPr>
+        <w:t>A fixed strategy gives a fixed amount of time such as 30 seconds to each side of the road, whereas the traffic flow might be different. For instance, in the mornings, the roads leading to Tel Aviv are far busier than the roads leaving Tel Aviv, while in the evenings, it’s the other way around.</w:t>
+      </w:r>
+      <w:r>
         <w:br/>
-      </w:r>
-    </w:p>
-    <w:p>
-      <w:pPr>
-        <w:pStyle w:val="Textbody"/>
-      </w:pPr>
-      <w:r>
-        <w:t xml:space="preserve">Why do we even need this system? Isn’t the fixed strategy that we used mostly in real world </w:t>
-      </w:r>
-      <w:proofErr w:type="gramStart"/>
-      <w:r>
-        <w:t>sufficient enough</w:t>
-      </w:r>
-      <w:proofErr w:type="gramEnd"/>
-      <w:r>
-        <w:t xml:space="preserve"> to control the traffic all across the world? The answer to this question is NO. </w:t>
+        <w:t>In conclusion, we can agree that finding a smarter, more efficient way to operate traffic lights will significantly reduce the amount of waiting time for cars crossing, and will save millions and even billions of people’s daily time, money and frustration.</w:t>
       </w:r>
       <w:r>
         <w:br/>
       </w:r>
       <w:r>
-        <w:t>A fixed strategy gives a fixed amount of time such a</w:t>
-      </w:r>
-      <w:r>
-        <w:t>s 30 seconds to each side of the road, whereas the traffic flow might be different. For instance, in the mornings, the roads leading to Tel Aviv are far busier than the roads leaving Tel Aviv, while in the evenings, it’s the other way around.</w:t>
-      </w:r>
-      <w:r>
         <w:br/>
       </w:r>
       <w:r>
-        <w:t>In conclusion</w:t>
-      </w:r>
-      <w:r>
-        <w:t>, we can agree that finding a smarter, more efficient way to operate traffic lights will significantly reduce the amount of waiting time for cars crossing, and will save millions and even billions of people’s daily time, money and frustration.</w:t>
+        <w:rPr>
+          <w:b/>
+          <w:bCs/>
+          <w:u w:val="single"/>
+        </w:rPr>
+        <w:t>Project setting:</w:t>
       </w:r>
       <w:r>
         <w:br/>
+        <w:t>To test my algorithms, I used the Simulation of Urban MObility (SUMO) simulator platform, on a linux-based (MacOS) operating system, where I made single agent simulations, and multi agent (2 and 9 agents) simulations, which we can see further in this document.</w:t>
       </w:r>
       <w:r>
         <w:br/>
-      </w:r>
-      <w:r>
-        <w:rPr>
-          <w:b/>
-          <w:bCs/>
-          <w:u w:val="single"/>
-        </w:rPr>
-        <w:t>Project set</w:t>
-      </w:r>
-      <w:r>
-        <w:rPr>
-          <w:b/>
-          <w:bCs/>
-          <w:u w:val="single"/>
-        </w:rPr>
-        <w:t>ting:</w:t>
+        <w:t>The data of cars flow was generated in the SUMO simulator, and was transferred to python with the Traci library.</w:t>
       </w:r>
       <w:r>
         <w:br/>
-      </w:r>
-      <w:r>
-        <w:t>To test my algorithms, I used the Simulation of Urban MObility (SUMO) simulator platform, on a linux-based (MacOS) operating system, where I made single agent simulations, and multi agent (2 and 9 agents) simulations, which we can see further in this</w:t>
-      </w:r>
-      <w:r>
-        <w:t xml:space="preserve"> document.</w:t>
-      </w:r>
-      <w:r>
-        <w:br/>
-      </w:r>
-      <w:r>
-        <w:t>The data of cars flow was generated in the SUMO simulator, and was transferred to python with the Traci library.</w:t>
-      </w:r>
-      <w:r>
-        <w:br/>
-      </w:r>
-      <w:r>
         <w:t>No preprocessing was made on the data.</w:t>
       </w:r>
     </w:p>
@@ -340,15 +290,7 @@
       </w:r>
       <w:r>
         <w:br/>
-      </w:r>
-      <w:r>
-        <w:t>In this setting we first create a traffic simulation which only contai</w:t>
-      </w:r>
-      <w:r>
-        <w:t>ns a single intersection. The traffic is coming from all sides of the road, and we named each side of the road as North, East, West and South. Each road has three options to cross the intersection – Going straight, turning left or right. For traffic genera</w:t>
-      </w:r>
-      <w:r>
-        <w:t>tion we use Simulation of Urban Mobility (SUMO), as shown in the picture below.</w:t>
+        <w:t>In this setting we first create a traffic simulation which only contains a single intersection. The traffic is coming from all sides of the road, and we named each side of the road as North, East, West and South. Each road has three options to cross the intersection – Going straight, turning left or right. For traffic generation we use Simulation of Urban Mobility (SUMO), as shown in the picture below.</w:t>
       </w:r>
     </w:p>
     <w:p>
@@ -459,10 +401,7 @@
         <w:pStyle w:val="Textbody"/>
       </w:pPr>
       <w:r>
-        <w:t>Reinforcement Learning is a branch of Machine Learning with a specific structure and flow, as described in the chart. An RL agent performs</w:t>
-      </w:r>
-      <w:r>
-        <w:t xml:space="preserve"> an action in an environment, which causes </w:t>
+        <w:t xml:space="preserve">Reinforcement Learning is a branch of Machine Learning with a specific structure and flow, as described in the chart. An RL agent performs an action in an environment, which causes </w:t>
       </w:r>
       <w:proofErr w:type="gramStart"/>
       <w:r>
@@ -470,10 +409,7 @@
       </w:r>
       <w:proofErr w:type="gramEnd"/>
       <w:r>
-        <w:t xml:space="preserve"> in the system. The result that appeared yields a reward – whether the consequences were good or bad. These results are being transferred back to the agent, which adapts itself correspo</w:t>
-      </w:r>
-      <w:r>
-        <w:t>nding to the reward it got from his last action.</w:t>
+        <w:t xml:space="preserve"> in the system. The result that appeared yields a reward – whether the consequences were good or bad. These results are being transferred back to the agent, which adapts itself corresponding to the reward it got from his last action.</w:t>
       </w:r>
     </w:p>
     <w:p>
@@ -483,21 +419,15 @@
       </w:pPr>
       <w:r>
         <w:lastRenderedPageBreak/>
-        <w:t xml:space="preserve">RL algorithms can be divided into two types: model-free RL algorithms and model-based RL algorithms. In model-free RL algorithms, we do not have an exact model of the environment, which means that we do </w:t>
-      </w:r>
-      <w:r>
-        <w:t>not know what will happen in the next time step after we performs an action. On the other hand, in model-based RL algorithms, agent must have to learn the model of the environment which may not be available in most of the real-world problems.</w:t>
-      </w:r>
-    </w:p>
-    <w:p>
-      <w:pPr>
-        <w:pStyle w:val="Textbody"/>
-      </w:pPr>
-      <w:r>
-        <w:t xml:space="preserve">In this work </w:t>
-      </w:r>
-      <w:r>
-        <w:t xml:space="preserve">I used model-free RL algorithms to control the traffic lights. Model-free algorithms further can be classified as </w:t>
+        <w:t>RL algorithms can be divided into two types: model-free RL algorithms and model-based RL algorithms. In model-free RL algorithms, we do not have an exact model of the environment, which means that we do not know what will happen in the next time step after we performs an action. On the other hand, in model-based RL algorithms, agent must have to learn the model of the environment which may not be available in most of the real-world problems.</w:t>
+      </w:r>
+    </w:p>
+    <w:p>
+      <w:pPr>
+        <w:pStyle w:val="Textbody"/>
+      </w:pPr>
+      <w:r>
+        <w:t xml:space="preserve">In this work I used model-free RL algorithms to control the traffic lights. Model-free algorithms further can be classified as </w:t>
       </w:r>
       <w:r>
         <w:rPr>
@@ -511,12 +441,7 @@
       </w:r>
       <w:r>
         <w:br/>
-      </w:r>
-      <w:r>
-        <w:t>In this work we will work with both val</w:t>
-      </w:r>
-      <w:r>
-        <w:t xml:space="preserve">ue based and policy gradient </w:t>
+        <w:t xml:space="preserve">In this work we will work with both value based and policy gradient </w:t>
       </w:r>
       <w:proofErr w:type="gramStart"/>
       <w:r>
@@ -540,24 +465,15 @@
         <w:pStyle w:val="Textbody"/>
       </w:pPr>
       <w:r>
-        <w:t xml:space="preserve">A2C – The Advantage Actor Critic algorithm is somewhat of a merge between the value-based and </w:t>
-      </w:r>
-      <w:r>
-        <w:t>policy-gradient methods. Each iteration, it computes two values – the Critic function, which is the same function the DQN goes by, to minimize the error, and the Actor function, which takes the Critic’s result in consideration and updates the policy the ag</w:t>
-      </w:r>
-      <w:r>
-        <w:t>ent goes by.</w:t>
-      </w:r>
-    </w:p>
-    <w:p>
-      <w:pPr>
-        <w:pStyle w:val="Textbody"/>
-      </w:pPr>
-      <w:r>
-        <w:t>PPO – The Proximal Policy Optimization algorithm does what on-policy algorithms do, which is to continuously update the policy, so that the agents using the policy will be guided to making the optimal decisions for the entire system, to maximi</w:t>
-      </w:r>
-      <w:r>
-        <w:t>ze our reward OVERALL (opposed to maximizing it in the short term, like DQN)</w:t>
+        <w:t>A2C – The Advantage Actor Critic algorithm is somewhat of a merge between the value-based and policy-gradient methods. Each iteration, it computes two values – the Critic function, which is the same function the DQN goes by, to minimize the error, and the Actor function, which takes the Critic’s result in consideration and updates the policy the agent goes by.</w:t>
+      </w:r>
+    </w:p>
+    <w:p>
+      <w:pPr>
+        <w:pStyle w:val="Textbody"/>
+      </w:pPr>
+      <w:r>
+        <w:t>PPO – The Proximal Policy Optimization algorithm does what on-policy algorithms do, which is to continuously update the policy, so that the agents using the policy will be guided to making the optimal decisions for the entire system, to maximize our reward OVERALL (opposed to maximizing it in the short term, like DQN)</w:t>
       </w:r>
     </w:p>
     <w:p>
@@ -602,10 +518,7 @@
         <w:t xml:space="preserve"> </w:t>
       </w:r>
       <w:r>
-        <w:t>and fi</w:t>
-      </w:r>
-      <w:r>
-        <w:t>xed agent, which gives each traffic light a fixed “green time</w:t>
+        <w:t>and fixed agent, which gives each traffic light a fixed “green time</w:t>
       </w:r>
       <w:proofErr w:type="gramStart"/>
       <w:r>
@@ -805,10 +718,7 @@
         </w:drawing>
       </w:r>
       <w:r>
-        <w:t>Fixed agent has much bette</w:t>
-      </w:r>
-      <w:r>
-        <w:t>r performance than random agent in terms of avg. waiting time, but still – as it’s fixed, it doesn’t improve overtime, and doesn’t “care” about the real flow of the traffic in the intersection.</w:t>
+        <w:t>Fixed agent has much better performance than random agent in terms of avg. waiting time, but still – as it’s fixed, it doesn’t improve overtime, and doesn’t “care” about the real flow of the traffic in the intersection.</w:t>
       </w:r>
     </w:p>
     <w:p>
@@ -847,10 +757,7 @@
       </w:pPr>
       <w:r>
         <w:lastRenderedPageBreak/>
-        <w:t>Now, we move on to trying to manage the lights to be res</w:t>
-      </w:r>
-      <w:r>
-        <w:t>ponsive of the actual traffic in the intersection, using DQN:</w:t>
+        <w:t>Now, we move on to trying to manage the lights to be responsive of the actual traffic in the intersection, using DQN:</w:t>
       </w:r>
     </w:p>
     <w:p>
@@ -970,14 +877,15 @@
           <w:sz w:val="20"/>
           <w:szCs w:val="20"/>
         </w:rPr>
-        <w:t xml:space="preserve">The DQN algorithm is an off-policy algorithm, which tries to maximize the reward </w:t>
+        <w:t>The DQN algorithm is an off-policy algorithm, which tries to maximize the reward it gets in each iteration separately.</w:t>
       </w:r>
       <w:r>
         <w:rPr>
           <w:sz w:val="20"/>
           <w:szCs w:val="20"/>
         </w:rPr>
-        <w:t>it gets in each iteration separately.</w:t>
+        <w:br/>
+        <w:t>This approach gets us pretty good results, but not optimal.</w:t>
       </w:r>
       <w:r>
         <w:rPr>
@@ -985,34 +893,7 @@
           <w:szCs w:val="20"/>
         </w:rPr>
         <w:br/>
-      </w:r>
-      <w:r>
-        <w:rPr>
-          <w:sz w:val="20"/>
-          <w:szCs w:val="20"/>
-        </w:rPr>
-        <w:t>This approach gets us pretty good results, but not optimal.</w:t>
-      </w:r>
-      <w:r>
-        <w:rPr>
-          <w:sz w:val="20"/>
-          <w:szCs w:val="20"/>
-        </w:rPr>
-        <w:br/>
-      </w:r>
-      <w:r>
-        <w:rPr>
-          <w:sz w:val="20"/>
-          <w:szCs w:val="20"/>
-        </w:rPr>
-        <w:t>Optimal results can be achieved with algorithms that learn a POLICY to go by (like a manual for the agents), that way we achieve a MACRO view instead of a MIC</w:t>
-      </w:r>
-      <w:r>
-        <w:rPr>
-          <w:sz w:val="20"/>
-          <w:szCs w:val="20"/>
-        </w:rPr>
-        <w:t>RO view in the DQN algorithm.</w:t>
+        <w:t>Optimal results can be achieved with algorithms that learn a POLICY to go by (like a manual for the agents), that way we achieve a MACRO view instead of a MICRO view in the DQN algorithm.</w:t>
       </w:r>
     </w:p>
     <w:p>
@@ -1190,10 +1071,7 @@
         <w:pStyle w:val="Textbody"/>
       </w:pPr>
       <w:r>
-        <w:t xml:space="preserve">As we can see in the chart, A2C algorithm </w:t>
-      </w:r>
-      <w:r>
-        <w:t xml:space="preserve">manages to successfully deal with the single intersection traffic light </w:t>
+        <w:t xml:space="preserve">As we can see in the chart, A2C algorithm manages to successfully deal with the single intersection traffic light </w:t>
       </w:r>
       <w:proofErr w:type="gramStart"/>
       <w:r>
@@ -1283,10 +1161,7 @@
         <w:jc w:val="both"/>
       </w:pPr>
       <w:r>
-        <w:t>As they are relatively similar, PPO algorithm al</w:t>
-      </w:r>
-      <w:r>
-        <w:t>so performs well in the single agent problem.</w:t>
+        <w:t>As they are relatively similar, PPO algorithm also performs well in the single agent problem.</w:t>
       </w:r>
     </w:p>
     <w:p>
@@ -1323,8 +1198,6 @@
       </w:r>
       <w:r>
         <w:br/>
-      </w:r>
-      <w:r>
         <w:t>Random Agent – Waiting times are high, and don’t improve overtime.</w:t>
       </w:r>
     </w:p>
@@ -1341,10 +1214,7 @@
         <w:pStyle w:val="Textbody"/>
       </w:pPr>
       <w:r>
-        <w:t xml:space="preserve">DQN – Converges successfully overtime and is </w:t>
-      </w:r>
-      <w:r>
-        <w:t>better than fixed, but still performs worse than on-policy algorithms.</w:t>
+        <w:t>DQN – Converges successfully overtime and is better than fixed, but still performs worse than on-policy algorithms.</w:t>
       </w:r>
     </w:p>
     <w:p>
@@ -1554,7 +1424,7 @@
           <w:szCs w:val="28"/>
           <w:lang w:bidi="he-IL"/>
         </w:rPr>
-        <w:t>After finding a good solution and minimizing waiting time in the Single Agent problem (just one intersection), we move on to the multi-agent problem – The real world. In real life, there are a lot of intersections, where one road you take in a</w:t>
+        <w:t>After finding a good solution and minimizing waiting time in the Single Agent problem (just one intersection), we move on to the multi-agent problem – The real world. In real life, there are a lot of intersections, where one road you take in an intersection leads you to another in the next one.</w:t>
       </w:r>
       <w:r>
         <w:rPr>
@@ -1563,24 +1433,7 @@
           <w:szCs w:val="28"/>
           <w:lang w:bidi="he-IL"/>
         </w:rPr>
-        <w:t>n intersection leads you to another in the next one.</w:t>
-      </w:r>
-      <w:r>
-        <w:rPr>
-          <w:rFonts w:cs="Arial"/>
-          <w:sz w:val="28"/>
-          <w:szCs w:val="28"/>
-          <w:lang w:bidi="he-IL"/>
-        </w:rPr>
         <w:br/>
-      </w:r>
-      <w:r>
-        <w:rPr>
-          <w:rFonts w:cs="Arial"/>
-          <w:sz w:val="28"/>
-          <w:szCs w:val="28"/>
-          <w:lang w:bidi="he-IL"/>
-        </w:rPr>
         <w:t xml:space="preserve">We’ll attempt (Spoiler - and succeed </w:t>
       </w:r>
       <w:r>
@@ -1671,10 +1524,7 @@
         <w:pStyle w:val="Textbody"/>
       </w:pPr>
       <w:r>
-        <w:t>In the picture above, we can see two intersections (therefore we have two agents), where each agent is controlling its own i</w:t>
-      </w:r>
-      <w:r>
-        <w:t>ntersection.</w:t>
+        <w:t>In the picture above, we can see two intersections (therefore we have two agents), where each agent is controlling its own intersection.</w:t>
       </w:r>
     </w:p>
     <w:p>
@@ -2021,14 +1871,7 @@
           <w:sz w:val="28"/>
           <w:szCs w:val="28"/>
         </w:rPr>
-        <w:t>As for A2C and PPO, not only we succeed at s</w:t>
-      </w:r>
-      <w:r>
-        <w:rPr>
-          <w:sz w:val="28"/>
-          <w:szCs w:val="28"/>
-        </w:rPr>
-        <w:t xml:space="preserve">olving this problem, </w:t>
+        <w:t xml:space="preserve">As for A2C and PPO, not only we succeed at solving this problem, </w:t>
       </w:r>
       <w:r>
         <w:rPr>
@@ -2105,7 +1948,7 @@
           <w:szCs w:val="28"/>
           <w:lang w:bidi="he-IL"/>
         </w:rPr>
-        <w:t xml:space="preserve">The cause of this is the fact that in single agent, the agent has no idea where the traffic will </w:t>
+        <w:t>The cause of this is the fact that in single agent, the agent has no idea where the traffic will come from.</w:t>
       </w:r>
       <w:r>
         <w:rPr>
@@ -2114,8 +1957,10 @@
           <w:szCs w:val="28"/>
           <w:lang w:bidi="he-IL"/>
         </w:rPr>
-        <w:t>come from.</w:t>
-      </w:r>
+        <w:br/>
+        <w:t xml:space="preserve">In Multi Agent we have a big advantage – the agents </w:t>
+      </w:r>
+      <w:proofErr w:type="gramStart"/>
       <w:r>
         <w:rPr>
           <w:rFonts w:cs="Arial"/>
@@ -2123,8 +1968,9 @@
           <w:szCs w:val="28"/>
           <w:lang w:bidi="he-IL"/>
         </w:rPr>
-        <w:br/>
-      </w:r>
+        <w:t>communicate, and</w:t>
+      </w:r>
+      <w:proofErr w:type="gramEnd"/>
       <w:r>
         <w:rPr>
           <w:rFonts w:cs="Arial"/>
@@ -2132,9 +1978,8 @@
           <w:szCs w:val="28"/>
           <w:lang w:bidi="he-IL"/>
         </w:rPr>
-        <w:t xml:space="preserve">In Multi Agent we have a big advantage – the agents </w:t>
-      </w:r>
-      <w:proofErr w:type="gramStart"/>
+        <w:t xml:space="preserve"> tell each other – “Cars are coming from your __ side, be aware”.</w:t>
+      </w:r>
       <w:r>
         <w:rPr>
           <w:rFonts w:cs="Arial"/>
@@ -2142,44 +1987,8 @@
           <w:szCs w:val="28"/>
           <w:lang w:bidi="he-IL"/>
         </w:rPr>
-        <w:t>communicate, and</w:t>
-      </w:r>
-      <w:proofErr w:type="gramEnd"/>
-      <w:r>
-        <w:rPr>
-          <w:rFonts w:cs="Arial"/>
-          <w:sz w:val="28"/>
-          <w:szCs w:val="28"/>
-          <w:lang w:bidi="he-IL"/>
-        </w:rPr>
-        <w:t xml:space="preserve"> tell each other – “Cars are coming from your __ side, be aware”.</w:t>
-      </w:r>
-      <w:r>
-        <w:rPr>
-          <w:rFonts w:cs="Arial"/>
-          <w:sz w:val="28"/>
-          <w:szCs w:val="28"/>
-          <w:lang w:bidi="he-IL"/>
-        </w:rPr>
         <w:br/>
-      </w:r>
-      <w:r>
-        <w:rPr>
-          <w:rFonts w:cs="Arial"/>
-          <w:sz w:val="28"/>
-          <w:szCs w:val="28"/>
-          <w:lang w:bidi="he-IL"/>
-        </w:rPr>
-        <w:t xml:space="preserve">This way the Multi Agent problem handles far more cars and intersections, but can maintain similarly low total </w:t>
-      </w:r>
-      <w:r>
-        <w:rPr>
-          <w:rFonts w:cs="Arial"/>
-          <w:sz w:val="28"/>
-          <w:szCs w:val="28"/>
-          <w:lang w:bidi="he-IL"/>
-        </w:rPr>
-        <w:t>waiting times.</w:t>
+        <w:t>This way the Multi Agent problem handles far more cars and intersections, but can maintain similarly low total waiting times.</w:t>
       </w:r>
     </w:p>
     <w:p>
@@ -2534,14 +2343,7 @@
           <w:b/>
           <w:bCs/>
         </w:rPr>
-        <w:t>DQN</w:t>
-      </w:r>
-      <w:r>
-        <w:rPr>
-          <w:b/>
-          <w:bCs/>
-        </w:rPr>
-        <w:t>:</w:t>
+        <w:t>DQN:</w:t>
       </w:r>
     </w:p>
     <w:p>
@@ -2803,12 +2605,6 @@
           <w:bCs/>
         </w:rPr>
         <w:br/>
-      </w:r>
-      <w:r>
-        <w:rPr>
-          <w:b/>
-          <w:bCs/>
-        </w:rPr>
         <w:t>The plots below describe the total waiting time per intersection, as a function of time:</w:t>
       </w:r>
     </w:p>
@@ -3277,14 +3073,7 @@
           <w:bCs/>
         </w:rPr>
         <w:lastRenderedPageBreak/>
-        <w:t xml:space="preserve">Model </w:t>
-      </w:r>
-      <w:r>
-        <w:rPr>
-          <w:b/>
-          <w:bCs/>
-        </w:rPr>
-        <w:t>Comparison Conclusion:</w:t>
+        <w:t>Model Comparison Conclusion:</w:t>
       </w:r>
     </w:p>
     <w:p>
@@ -3327,24 +3116,15 @@
         <w:pStyle w:val="Textbody"/>
       </w:pPr>
       <w:r>
-        <w:t>B – This problem fits the on-policy mode</w:t>
-      </w:r>
-      <w:r>
-        <w:t>l better, since it’s very behavior-based, and doesn’t converge well when actions are always taken in a greedy manner (like DQN).</w:t>
-      </w:r>
-    </w:p>
-    <w:p>
-      <w:pPr>
-        <w:pStyle w:val="Textbody"/>
-      </w:pPr>
-      <w:r>
-        <w:t>C – Having a policy that is learned and can guide the agents what to do next helps us here, since it provides a lot of informat</w:t>
-      </w:r>
-      <w:r>
-        <w:t>ion to the agents, who can now make their decisions based on the entire environment instead of just making sure they do the best thing for their own “small world” in the specific moment in time. Also, a policy to guide the agents provide us with a macro vi</w:t>
-      </w:r>
-      <w:r>
-        <w:t xml:space="preserve">ew that </w:t>
+        <w:t>B – This problem fits the on-policy model better, since it’s very behavior-based, and doesn’t converge well when actions are always taken in a greedy manner (like DQN).</w:t>
+      </w:r>
+    </w:p>
+    <w:p>
+      <w:pPr>
+        <w:pStyle w:val="Textbody"/>
+      </w:pPr>
+      <w:r>
+        <w:t xml:space="preserve">C – Having a policy that is learned and can guide the agents what to do next helps us here, since it provides a lot of information to the agents, who can now make their decisions based on the entire environment instead of just making sure they do the best thing for their own “small world” in the specific moment in time. Also, a policy to guide the agents provide us with a macro view that </w:t>
       </w:r>
       <w:proofErr w:type="gramStart"/>
       <w:r>
@@ -3368,10 +3148,7 @@
         <w:pStyle w:val="Textbody"/>
       </w:pPr>
       <w:r>
-        <w:t xml:space="preserve">Conclusion – Having a policy that learns from a macro view overtime works far better in this problem than having agents who each </w:t>
-      </w:r>
-      <w:r>
-        <w:t xml:space="preserve">optimize their own benefit in every single INDEPENDENT action. </w:t>
+        <w:t xml:space="preserve">Conclusion – Having a policy that learns from a macro view overtime works far better in this problem than having agents who each optimize their own benefit in every single INDEPENDENT action. </w:t>
       </w:r>
     </w:p>
     <w:p>
@@ -3416,20 +3193,13 @@
       </w:r>
       <w:r>
         <w:br/>
-      </w:r>
-      <w:r>
-        <w:t>As I believe the idea and initiative is important and technically possible, and seeing the great results I got, I wanted to add a few po</w:t>
-      </w:r>
-      <w:r>
-        <w:t>ints to make this solution real-world applicable:</w:t>
+        <w:t>As I believe the idea and initiative is important and technically possible, and seeing the great results I got, I wanted to add a few points to make this solution real-world applicable:</w:t>
       </w:r>
       <w:r>
         <w:br/>
       </w:r>
       <w:r>
         <w:br/>
-      </w:r>
-      <w:r>
         <w:t>1. The traffic reports will be reported by traffic cameras (which nowadays are pretty much everywhere), and with a Waze integration.</w:t>
       </w:r>
     </w:p>
@@ -3446,10 +3216,7 @@
       </w:r>
       <w:proofErr w:type="gramEnd"/>
       <w:r>
-        <w:t xml:space="preserve"> will study the behavi</w:t>
-      </w:r>
-      <w:r>
-        <w:t>or of the intersections they operate in and will manage the lights to minimize cars waiting.</w:t>
+        <w:t xml:space="preserve"> will study the behavior of the intersections they operate in and will manage the lights to minimize cars waiting.</w:t>
       </w:r>
     </w:p>
     <w:p>
@@ -3497,10 +3264,7 @@
       </w:r>
       <w:proofErr w:type="gramEnd"/>
       <w:r>
-        <w:t xml:space="preserve"> and cam</w:t>
-      </w:r>
-      <w:r>
-        <w:t>era findings in case they like the solution.</w:t>
+        <w:t xml:space="preserve"> and camera findings in case they like the solution.</w:t>
       </w:r>
     </w:p>
     <w:p>
@@ -3516,10 +3280,7 @@
       </w:r>
       <w:proofErr w:type="gramEnd"/>
       <w:r>
-        <w:t xml:space="preserve"> this to be a real-world solution, cybersecurity actions will need to take place and be integrated with this Machine Learning system, since in today’s world, having someone breach this syste</w:t>
-      </w:r>
-      <w:r>
-        <w:t>m can be very harmful.</w:t>
+        <w:t xml:space="preserve"> this to be a real-world solution, cybersecurity actions will need to take place and be integrated with this Machine Learning system, since in today’s world, having someone breach this system can be very harmful.</w:t>
       </w:r>
     </w:p>
     <w:p>
@@ -3650,6 +3411,102 @@
           </mc:Fallback>
         </mc:AlternateContent>
       </w:r>
+    </w:p>
+    <w:p>
+      <w:pPr>
+        <w:pStyle w:val="Textbody"/>
+      </w:pPr>
+    </w:p>
+    <w:p>
+      <w:pPr>
+        <w:pStyle w:val="Textbody"/>
+      </w:pPr>
+    </w:p>
+    <w:p>
+      <w:pPr>
+        <w:pStyle w:val="Textbody"/>
+      </w:pPr>
+    </w:p>
+    <w:p>
+      <w:pPr>
+        <w:pStyle w:val="Textbody"/>
+      </w:pPr>
+    </w:p>
+    <w:p>
+      <w:pPr>
+        <w:pStyle w:val="Textbody"/>
+      </w:pPr>
+    </w:p>
+    <w:p>
+      <w:pPr>
+        <w:pStyle w:val="Textbody"/>
+      </w:pPr>
+    </w:p>
+    <w:p>
+      <w:pPr>
+        <w:pStyle w:val="Textbody"/>
+      </w:pPr>
+    </w:p>
+    <w:p>
+      <w:pPr>
+        <w:pStyle w:val="Textbody"/>
+      </w:pPr>
+    </w:p>
+    <w:p>
+      <w:pPr>
+        <w:pStyle w:val="Textbody"/>
+      </w:pPr>
+    </w:p>
+    <w:p>
+      <w:pPr>
+        <w:pStyle w:val="Textbody"/>
+      </w:pPr>
+    </w:p>
+    <w:p>
+      <w:pPr>
+        <w:pStyle w:val="Textbody"/>
+      </w:pPr>
+    </w:p>
+    <w:p>
+      <w:pPr>
+        <w:pStyle w:val="Textbody"/>
+      </w:pPr>
+    </w:p>
+    <w:p>
+      <w:pPr>
+        <w:pStyle w:val="Textbody"/>
+      </w:pPr>
+    </w:p>
+    <w:p>
+      <w:pPr>
+        <w:pStyle w:val="Textbody"/>
+      </w:pPr>
+    </w:p>
+    <w:p>
+      <w:pPr>
+        <w:pStyle w:val="Textbody"/>
+      </w:pPr>
+    </w:p>
+    <w:p>
+      <w:pPr>
+        <w:pStyle w:val="Textbody"/>
+      </w:pPr>
+    </w:p>
+    <w:p>
+      <w:pPr>
+        <w:pStyle w:val="Textbody"/>
+      </w:pPr>
+      <w:r>
+        <w:t xml:space="preserve">GitHub link to project: </w:t>
+      </w:r>
+      <w:hyperlink r:id="rId28" w:history="1">
+        <w:r>
+          <w:rPr>
+            <w:rStyle w:val="Hyperlink"/>
+          </w:rPr>
+          <w:t>https://github.com/YanivHacker/RLTrafficManager</w:t>
+        </w:r>
+      </w:hyperlink>
     </w:p>
     <w:sectPr>
       <w:pgSz w:w="11906" w:h="16838"/>
@@ -4236,6 +4093,29 @@
       <w:szCs w:val="21"/>
     </w:rPr>
   </w:style>
+  <w:style w:type="character" w:styleId="Hyperlink">
+    <w:name w:val="Hyperlink"/>
+    <w:basedOn w:val="a0"/>
+    <w:uiPriority w:val="99"/>
+    <w:unhideWhenUsed/>
+    <w:rsid w:val="0040515A"/>
+    <w:rPr>
+      <w:color w:val="0563C1" w:themeColor="hyperlink"/>
+      <w:u w:val="single"/>
+    </w:rPr>
+  </w:style>
+  <w:style w:type="character" w:styleId="a9">
+    <w:name w:val="Unresolved Mention"/>
+    <w:basedOn w:val="a0"/>
+    <w:uiPriority w:val="99"/>
+    <w:semiHidden/>
+    <w:unhideWhenUsed/>
+    <w:rsid w:val="0040515A"/>
+    <w:rPr>
+      <w:color w:val="605E5C"/>
+      <w:shd w:val="clear" w:color="auto" w:fill="E1DFDD"/>
+    </w:rPr>
+  </w:style>
 </w:styles>
 </file>
 

</xml_diff>